<commit_message>
3 sets of minutes
Caught up on missing sets of minutes
</commit_message>
<xml_diff>
--- a/Minutes/Minutes 08-02-17.docx
+++ b/Minutes/Minutes 08-02-17.docx
@@ -39,7 +39,16 @@
           <w:sz w:val="24"/>
           <w:u w:val="single"/>
         </w:rPr>
-        <w:t>08/02/17</w:t>
+        <w:t>08/02</w:t>
+      </w:r>
+      <w:r>
+        <w:rPr>
+          <w:b/>
+          <w:i/>
+          <w:sz w:val="24"/>
+          <w:u w:val="single"/>
+        </w:rPr>
+        <w:t>/17</w:t>
       </w:r>
     </w:p>
     <w:p>
@@ -73,7 +82,24 @@
     </w:p>
     <w:p>
       <w:r>
-        <w:t>Elliot Dewhurst:</w:t>
+        <w:t>Elliot Dewhurst</w:t>
+      </w:r>
+      <w:r>
+        <w:t>:</w:t>
+      </w:r>
+      <w:r>
+        <w:tab/>
+      </w:r>
+      <w:r>
+        <w:tab/>
+      </w:r>
+      <w:r>
+        <w:t>Yes</w:t>
+      </w:r>
+    </w:p>
+    <w:p>
+      <w:r>
+        <w:t>Blake Hewitt:</w:t>
       </w:r>
       <w:r>
         <w:tab/>
@@ -85,36 +111,126 @@
     </w:p>
     <w:p>
       <w:r>
-        <w:t>Blake Hewitt:</w:t>
+        <w:t xml:space="preserve">Guy </w:t>
+      </w:r>
+      <w:proofErr w:type="spellStart"/>
+      <w:r>
+        <w:t>Zawada</w:t>
+      </w:r>
+      <w:proofErr w:type="spellEnd"/>
+      <w:r>
+        <w:t>:</w:t>
       </w:r>
       <w:r>
         <w:tab/>
       </w:r>
       <w:r>
         <w:tab/>
+      </w:r>
+      <w:r>
         <w:t>Yes</w:t>
       </w:r>
     </w:p>
-    <w:p>
-      <w:r>
-        <w:t xml:space="preserve">Guy </w:t>
-      </w:r>
-      <w:proofErr w:type="spellStart"/>
-      <w:r>
-        <w:t>Zawada</w:t>
-      </w:r>
-      <w:proofErr w:type="spellEnd"/>
-      <w:r>
-        <w:t>:</w:t>
-      </w:r>
-      <w:r>
+    <w:p/>
+    <w:p>
+      <w:r>
+        <w:t>If NO give reason</w:t>
+      </w:r>
+    </w:p>
+    <w:p/>
+    <w:p>
+      <w:pPr>
+        <w:rPr>
+          <w:sz w:val="24"/>
+        </w:rPr>
+      </w:pPr>
+      <w:r>
+        <w:rPr>
+          <w:b/>
+          <w:i/>
+          <w:sz w:val="24"/>
+          <w:u w:val="single"/>
+        </w:rPr>
+        <w:t>Meeting Topic</w:t>
+      </w:r>
+      <w:r>
+        <w:rPr>
+          <w:sz w:val="24"/>
+        </w:rPr>
+        <w:t xml:space="preserve"> = </w:t>
+      </w:r>
+      <w:r>
+        <w:rPr>
+          <w:sz w:val="24"/>
+        </w:rPr>
+        <w:t>Sprint Work</w:t>
+      </w:r>
+    </w:p>
+    <w:p>
+      <w:pPr>
+        <w:rPr>
+          <w:sz w:val="24"/>
+        </w:rPr>
+      </w:pPr>
+    </w:p>
+    <w:p>
+      <w:pPr>
+        <w:rPr>
+          <w:b/>
+          <w:i/>
+          <w:sz w:val="24"/>
+          <w:u w:val="single"/>
+        </w:rPr>
+      </w:pPr>
+      <w:r>
+        <w:rPr>
+          <w:b/>
+          <w:i/>
+          <w:sz w:val="24"/>
+          <w:u w:val="single"/>
+        </w:rPr>
+        <w:t xml:space="preserve">Time </w:t>
+      </w:r>
+      <w:proofErr w:type="gramStart"/>
+      <w:r>
+        <w:rPr>
+          <w:b/>
+          <w:i/>
+          <w:sz w:val="24"/>
+          <w:u w:val="single"/>
+        </w:rPr>
+        <w:t>In</w:t>
+      </w:r>
+      <w:proofErr w:type="gramEnd"/>
+      <w:r>
+        <w:rPr>
+          <w:b/>
+          <w:i/>
+          <w:sz w:val="24"/>
+          <w:u w:val="single"/>
+        </w:rPr>
+        <w:t xml:space="preserve"> meeting</w:t>
+      </w:r>
+      <w:r>
+        <w:rPr>
+          <w:b/>
+          <w:i/>
+          <w:sz w:val="24"/>
+          <w:u w:val="single"/>
+        </w:rPr>
+        <w:t xml:space="preserve"> =</w:t>
+      </w:r>
+      <w:r>
+        <w:rPr>
+          <w:sz w:val="24"/>
+        </w:rPr>
         <w:tab/>
       </w:r>
       <w:r>
-        <w:tab/>
-      </w:r>
-      <w:r>
-        <w:t>Yes</w:t>
+        <w:rPr>
+          <w:sz w:val="24"/>
+        </w:rPr>
+        <w:t>30 minutes</w:t>
       </w:r>
     </w:p>
     <w:p/>
@@ -131,94 +247,25 @@
           <w:sz w:val="24"/>
           <w:u w:val="single"/>
         </w:rPr>
-        <w:t>Meeting Topic</w:t>
-      </w:r>
-      <w:r>
-        <w:rPr>
-          <w:sz w:val="24"/>
-        </w:rPr>
-        <w:t xml:space="preserve"> = </w:t>
-      </w:r>
-      <w:r>
-        <w:rPr>
-          <w:sz w:val="24"/>
-        </w:rPr>
-        <w:t>Further Development, what needs to be done, this week’s sprint tasks.</w:t>
-      </w:r>
-    </w:p>
-    <w:p>
-      <w:pPr>
-        <w:rPr>
-          <w:sz w:val="24"/>
-        </w:rPr>
-      </w:pPr>
-    </w:p>
-    <w:p>
-      <w:pPr>
-        <w:rPr>
-          <w:b/>
-          <w:i/>
-          <w:sz w:val="24"/>
-          <w:u w:val="single"/>
-        </w:rPr>
-      </w:pPr>
-      <w:r>
-        <w:rPr>
-          <w:b/>
-          <w:i/>
-          <w:sz w:val="24"/>
-          <w:u w:val="single"/>
-        </w:rPr>
-        <w:t xml:space="preserve">Time </w:t>
-      </w:r>
-      <w:proofErr w:type="gramStart"/>
-      <w:r>
-        <w:rPr>
-          <w:b/>
-          <w:i/>
-          <w:sz w:val="24"/>
-          <w:u w:val="single"/>
-        </w:rPr>
-        <w:t>In</w:t>
-      </w:r>
-      <w:proofErr w:type="gramEnd"/>
-      <w:r>
-        <w:rPr>
-          <w:b/>
-          <w:i/>
-          <w:sz w:val="24"/>
-          <w:u w:val="single"/>
-        </w:rPr>
-        <w:t xml:space="preserve"> meeting =</w:t>
-      </w:r>
-      <w:r>
-        <w:rPr>
-          <w:sz w:val="24"/>
-        </w:rPr>
-        <w:tab/>
-      </w:r>
-      <w:r>
-        <w:rPr>
-          <w:sz w:val="24"/>
-        </w:rPr>
-        <w:t>30 minutes</w:t>
-      </w:r>
-    </w:p>
-    <w:p/>
-    <w:p>
-      <w:pPr>
-        <w:rPr>
-          <w:sz w:val="24"/>
-        </w:rPr>
-      </w:pPr>
-      <w:r>
-        <w:rPr>
-          <w:b/>
-          <w:i/>
-          <w:sz w:val="24"/>
-          <w:u w:val="single"/>
-        </w:rPr>
-        <w:t xml:space="preserve">Description on what was discussed: </w:t>
+        <w:t>Description</w:t>
+      </w:r>
+      <w:r>
+        <w:rPr>
+          <w:b/>
+          <w:i/>
+          <w:sz w:val="24"/>
+          <w:u w:val="single"/>
+        </w:rPr>
+        <w:t xml:space="preserve"> on what was discussed</w:t>
+      </w:r>
+      <w:r>
+        <w:rPr>
+          <w:b/>
+          <w:i/>
+          <w:sz w:val="24"/>
+          <w:u w:val="single"/>
+        </w:rPr>
+        <w:t xml:space="preserve">: </w:t>
       </w:r>
       <w:r>
         <w:rPr>
@@ -245,7 +292,7 @@
         <w:rPr>
           <w:sz w:val="24"/>
         </w:rPr>
-        <w:t>We reviewed everyone’s work and discussed our own work to others.</w:t>
+        <w:t>Looked at and discussed the previous sprints work</w:t>
       </w:r>
     </w:p>
     <w:p>
@@ -263,26 +310,13 @@
         <w:rPr>
           <w:sz w:val="24"/>
         </w:rPr>
-        <w:t>We decided that it would be good to sort out some of the bugs in the player movement and work on moving out of the design and concept stage and in to the development stage.</w:t>
-      </w:r>
-    </w:p>
-    <w:p>
-      <w:pPr>
-        <w:pStyle w:val="ListParagraph"/>
-        <w:numPr>
-          <w:ilvl w:val="0"/>
-          <w:numId w:val="1"/>
-        </w:numPr>
-        <w:rPr>
-          <w:sz w:val="24"/>
-        </w:rPr>
-      </w:pPr>
+        <w:t>Discussed what should be assigned in the next sprint</w:t>
+      </w:r>
       <w:bookmarkStart w:id="0" w:name="_GoBack"/>
       <w:bookmarkEnd w:id="0"/>
     </w:p>
-    <w:p/>
     <w:sectPr>
-      <w:headerReference w:type="default" r:id="rId5"/>
+      <w:headerReference w:type="default" r:id="rId7"/>
       <w:pgSz w:w="11906" w:h="16838"/>
       <w:pgMar w:top="1440" w:right="1440" w:bottom="1440" w:left="1440" w:header="708" w:footer="708" w:gutter="0"/>
       <w:cols w:space="708"/>
@@ -290,6 +324,56 @@
     </w:sectPr>
   </w:body>
 </w:document>
+</file>
+
+<file path=word/endnotes.xml><?xml version="1.0" encoding="utf-8"?>
+<w:endnotes xmlns:wpc="http://schemas.microsoft.com/office/word/2010/wordprocessingCanvas" xmlns:cx="http://schemas.microsoft.com/office/drawing/2014/chartex" xmlns:cx1="http://schemas.microsoft.com/office/drawing/2015/9/8/chartex" xmlns:cx2="http://schemas.microsoft.com/office/drawing/2015/10/21/chartex" xmlns:mc="http://schemas.openxmlformats.org/markup-compatibility/2006" xmlns:o="urn:schemas-microsoft-com:office:office" xmlns:r="http://schemas.openxmlformats.org/officeDocument/2006/relationships" xmlns:m="http://schemas.openxmlformats.org/officeDocument/2006/math" xmlns:v="urn:schemas-microsoft-com:vml" xmlns:wp14="http://schemas.microsoft.com/office/word/2010/wordprocessingDrawing" xmlns:wp="http://schemas.openxmlformats.org/drawingml/2006/wordprocessingDrawing" xmlns:w10="urn:schemas-microsoft-com:office:word" xmlns:w="http://schemas.openxmlformats.org/wordprocessingml/2006/main" xmlns:w14="http://schemas.microsoft.com/office/word/2010/wordml" xmlns:w15="http://schemas.microsoft.com/office/word/2012/wordml" xmlns:w16se="http://schemas.microsoft.com/office/word/2015/wordml/symex" xmlns:wpg="http://schemas.microsoft.com/office/word/2010/wordprocessingGroup" xmlns:wpi="http://schemas.microsoft.com/office/word/2010/wordprocessingInk" xmlns:wne="http://schemas.microsoft.com/office/word/2006/wordml" xmlns:wps="http://schemas.microsoft.com/office/word/2010/wordprocessingShape" mc:Ignorable="w14 w15 w16se wp14">
+  <w:endnote w:type="separator" w:id="-1">
+    <w:p>
+      <w:pPr>
+        <w:spacing w:after="0" w:line="240" w:lineRule="auto"/>
+      </w:pPr>
+      <w:r>
+        <w:separator/>
+      </w:r>
+    </w:p>
+  </w:endnote>
+  <w:endnote w:type="continuationSeparator" w:id="0">
+    <w:p>
+      <w:pPr>
+        <w:spacing w:after="0" w:line="240" w:lineRule="auto"/>
+      </w:pPr>
+      <w:r>
+        <w:continuationSeparator/>
+      </w:r>
+    </w:p>
+  </w:endnote>
+</w:endnotes>
+</file>
+
+<file path=word/footnotes.xml><?xml version="1.0" encoding="utf-8"?>
+<w:footnotes xmlns:wpc="http://schemas.microsoft.com/office/word/2010/wordprocessingCanvas" xmlns:cx="http://schemas.microsoft.com/office/drawing/2014/chartex" xmlns:cx1="http://schemas.microsoft.com/office/drawing/2015/9/8/chartex" xmlns:cx2="http://schemas.microsoft.com/office/drawing/2015/10/21/chartex" xmlns:mc="http://schemas.openxmlformats.org/markup-compatibility/2006" xmlns:o="urn:schemas-microsoft-com:office:office" xmlns:r="http://schemas.openxmlformats.org/officeDocument/2006/relationships" xmlns:m="http://schemas.openxmlformats.org/officeDocument/2006/math" xmlns:v="urn:schemas-microsoft-com:vml" xmlns:wp14="http://schemas.microsoft.com/office/word/2010/wordprocessingDrawing" xmlns:wp="http://schemas.openxmlformats.org/drawingml/2006/wordprocessingDrawing" xmlns:w10="urn:schemas-microsoft-com:office:word" xmlns:w="http://schemas.openxmlformats.org/wordprocessingml/2006/main" xmlns:w14="http://schemas.microsoft.com/office/word/2010/wordml" xmlns:w15="http://schemas.microsoft.com/office/word/2012/wordml" xmlns:w16se="http://schemas.microsoft.com/office/word/2015/wordml/symex" xmlns:wpg="http://schemas.microsoft.com/office/word/2010/wordprocessingGroup" xmlns:wpi="http://schemas.microsoft.com/office/word/2010/wordprocessingInk" xmlns:wne="http://schemas.microsoft.com/office/word/2006/wordml" xmlns:wps="http://schemas.microsoft.com/office/word/2010/wordprocessingShape" mc:Ignorable="w14 w15 w16se wp14">
+  <w:footnote w:type="separator" w:id="-1">
+    <w:p>
+      <w:pPr>
+        <w:spacing w:after="0" w:line="240" w:lineRule="auto"/>
+      </w:pPr>
+      <w:r>
+        <w:separator/>
+      </w:r>
+    </w:p>
+  </w:footnote>
+  <w:footnote w:type="continuationSeparator" w:id="0">
+    <w:p>
+      <w:pPr>
+        <w:spacing w:after="0" w:line="240" w:lineRule="auto"/>
+      </w:pPr>
+      <w:r>
+        <w:continuationSeparator/>
+      </w:r>
+    </w:p>
+  </w:footnote>
+</w:footnotes>
 </file>
 
 <file path=word/header1.xml><?xml version="1.0" encoding="utf-8"?>
@@ -433,7 +517,7 @@
         <w:rFonts w:asciiTheme="minorHAnsi" w:eastAsiaTheme="minorHAnsi" w:hAnsiTheme="minorHAnsi" w:cstheme="minorBidi"/>
         <w:sz w:val="22"/>
         <w:szCs w:val="22"/>
-        <w:lang w:val="en-GB" w:eastAsia="en-US" w:bidi="my-MM"/>
+        <w:lang w:val="en-GB" w:eastAsia="en-US" w:bidi="ar-SA"/>
       </w:rPr>
     </w:rPrDefault>
     <w:pPrDefault>
@@ -819,10 +903,6 @@
   <w:style w:type="paragraph" w:default="1" w:styleId="Normal">
     <w:name w:val="Normal"/>
     <w:qFormat/>
-    <w:rsid w:val="00B76BF1"/>
-    <w:rPr>
-      <w:lang w:bidi="ar-SA"/>
-    </w:rPr>
   </w:style>
   <w:style w:type="character" w:default="1" w:styleId="DefaultParagraphFont">
     <w:name w:val="Default Paragraph Font"/>
@@ -857,7 +937,7 @@
     <w:link w:val="HeaderChar"/>
     <w:uiPriority w:val="99"/>
     <w:unhideWhenUsed/>
-    <w:rsid w:val="00B76BF1"/>
+    <w:rsid w:val="00A66258"/>
     <w:pPr>
       <w:tabs>
         <w:tab w:val="center" w:pos="4513"/>
@@ -871,17 +951,36 @@
     <w:basedOn w:val="DefaultParagraphFont"/>
     <w:link w:val="Header"/>
     <w:uiPriority w:val="99"/>
-    <w:rsid w:val="00B76BF1"/>
-    <w:rPr>
-      <w:lang w:bidi="ar-SA"/>
-    </w:rPr>
+    <w:rsid w:val="00A66258"/>
+  </w:style>
+  <w:style w:type="paragraph" w:styleId="Footer">
+    <w:name w:val="footer"/>
+    <w:basedOn w:val="Normal"/>
+    <w:link w:val="FooterChar"/>
+    <w:uiPriority w:val="99"/>
+    <w:unhideWhenUsed/>
+    <w:rsid w:val="00A66258"/>
+    <w:pPr>
+      <w:tabs>
+        <w:tab w:val="center" w:pos="4513"/>
+        <w:tab w:val="right" w:pos="9026"/>
+      </w:tabs>
+      <w:spacing w:after="0" w:line="240" w:lineRule="auto"/>
+    </w:pPr>
+  </w:style>
+  <w:style w:type="character" w:customStyle="1" w:styleId="FooterChar">
+    <w:name w:val="Footer Char"/>
+    <w:basedOn w:val="DefaultParagraphFont"/>
+    <w:link w:val="Footer"/>
+    <w:uiPriority w:val="99"/>
+    <w:rsid w:val="00A66258"/>
   </w:style>
   <w:style w:type="paragraph" w:styleId="ListParagraph">
     <w:name w:val="List Paragraph"/>
     <w:basedOn w:val="Normal"/>
     <w:uiPriority w:val="34"/>
     <w:qFormat/>
-    <w:rsid w:val="00B76BF1"/>
+    <w:rsid w:val="00DF6DEE"/>
     <w:pPr>
       <w:ind w:left="720"/>
       <w:contextualSpacing/>
@@ -936,9 +1035,9 @@
         <a:latin typeface="Calibri Light" panose="020F0302020204030204"/>
         <a:ea typeface=""/>
         <a:cs typeface=""/>
-        <a:font script="Jpan" typeface="游ゴシック Light"/>
+        <a:font script="Jpan" typeface="ＭＳ ゴシック"/>
         <a:font script="Hang" typeface="맑은 고딕"/>
-        <a:font script="Hans" typeface="等线 Light"/>
+        <a:font script="Hans" typeface="宋体"/>
         <a:font script="Hant" typeface="新細明體"/>
         <a:font script="Arab" typeface="Times New Roman"/>
         <a:font script="Hebr" typeface="Times New Roman"/>
@@ -966,31 +1065,14 @@
         <a:font script="Viet" typeface="Times New Roman"/>
         <a:font script="Uigh" typeface="Microsoft Uighur"/>
         <a:font script="Geor" typeface="Sylfaen"/>
-        <a:font script="Armn" typeface="Arial"/>
-        <a:font script="Bugi" typeface="Leelawadee UI"/>
-        <a:font script="Bopo" typeface="Microsoft JhengHei"/>
-        <a:font script="Java" typeface="Javanese Text"/>
-        <a:font script="Lisu" typeface="Segoe UI"/>
-        <a:font script="Mymr" typeface="Myanmar Text"/>
-        <a:font script="Nkoo" typeface="Ebrima"/>
-        <a:font script="Olck" typeface="Nirmala UI"/>
-        <a:font script="Osma" typeface="Ebrima"/>
-        <a:font script="Phag" typeface="Phagspa"/>
-        <a:font script="Syrn" typeface="Estrangelo Edessa"/>
-        <a:font script="Syrj" typeface="Estrangelo Edessa"/>
-        <a:font script="Syre" typeface="Estrangelo Edessa"/>
-        <a:font script="Sora" typeface="Nirmala UI"/>
-        <a:font script="Tale" typeface="Microsoft Tai Le"/>
-        <a:font script="Talu" typeface="Microsoft New Tai Lue"/>
-        <a:font script="Tfng" typeface="Ebrima"/>
       </a:majorFont>
       <a:minorFont>
         <a:latin typeface="Calibri" panose="020F0502020204030204"/>
         <a:ea typeface=""/>
         <a:cs typeface=""/>
-        <a:font script="Jpan" typeface="游明朝"/>
+        <a:font script="Jpan" typeface="ＭＳ 明朝"/>
         <a:font script="Hang" typeface="맑은 고딕"/>
-        <a:font script="Hans" typeface="等线"/>
+        <a:font script="Hans" typeface="宋体"/>
         <a:font script="Hant" typeface="新細明體"/>
         <a:font script="Arab" typeface="Arial"/>
         <a:font script="Hebr" typeface="Arial"/>
@@ -1018,23 +1100,6 @@
         <a:font script="Viet" typeface="Arial"/>
         <a:font script="Uigh" typeface="Microsoft Uighur"/>
         <a:font script="Geor" typeface="Sylfaen"/>
-        <a:font script="Armn" typeface="Arial"/>
-        <a:font script="Bugi" typeface="Leelawadee UI"/>
-        <a:font script="Bopo" typeface="Microsoft JhengHei"/>
-        <a:font script="Java" typeface="Javanese Text"/>
-        <a:font script="Lisu" typeface="Segoe UI"/>
-        <a:font script="Mymr" typeface="Myanmar Text"/>
-        <a:font script="Nkoo" typeface="Ebrima"/>
-        <a:font script="Olck" typeface="Nirmala UI"/>
-        <a:font script="Osma" typeface="Ebrima"/>
-        <a:font script="Phag" typeface="Phagspa"/>
-        <a:font script="Syrn" typeface="Estrangelo Edessa"/>
-        <a:font script="Syrj" typeface="Estrangelo Edessa"/>
-        <a:font script="Syre" typeface="Estrangelo Edessa"/>
-        <a:font script="Sora" typeface="Nirmala UI"/>
-        <a:font script="Tale" typeface="Microsoft Tai Le"/>
-        <a:font script="Talu" typeface="Microsoft New Tai Lue"/>
-        <a:font script="Tfng" typeface="Ebrima"/>
       </a:minorFont>
     </a:fontScheme>
     <a:fmtScheme name="Office">

</xml_diff>